<commit_message>
Iniciado relatório adicionado artigo de referência
</commit_message>
<xml_diff>
--- a/Relatório Estágio Fabricio Balbinot.docx
+++ b/Relatório Estágio Fabricio Balbinot.docx
@@ -465,7 +465,7 @@
                 <v:stroke joinstyle="miter"/>
                 <v:path gradientshapeok="t" o:connecttype="rect"/>
               </v:shapetype>
-              <v:shape id="Text Box 65" o:spid="_x0000_s1026" type="#_x0000_t202" style="position:absolute;left:0;text-align:left;margin-left:423.55pt;margin-top:-59.2pt;width:46.15pt;height:35.55pt;z-index:251657728;visibility:visible;mso-wrap-style:square;mso-width-percent:0;mso-height-percent:0;mso-wrap-distance-left:9pt;mso-wrap-distance-top:3.6pt;mso-wrap-distance-right:9pt;mso-wrap-distance-bottom:3.6pt;mso-position-horizontal:absolute;mso-position-horizontal-relative:text;mso-position-vertical:absolute;mso-position-vertical-relative:text;mso-width-percent:0;mso-height-percent:0;mso-width-relative:margin;mso-height-relative:margin;v-text-anchor:top" o:gfxdata="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" strokecolor="white">
+              <v:shape id="Text Box 65" o:spid="_x0000_s1026" type="#_x0000_t202" style="position:absolute;left:0;text-align:left;margin-left:423.55pt;margin-top:-59.2pt;width:46.15pt;height:35.55pt;z-index:251657728;visibility:visible;mso-wrap-style:square;mso-width-percent:0;mso-height-percent:0;mso-wrap-distance-left:9pt;mso-wrap-distance-top:3.6pt;mso-wrap-distance-right:9pt;mso-wrap-distance-bottom:3.6pt;mso-position-horizontal:absolute;mso-position-horizontal-relative:text;mso-position-vertical:absolute;mso-position-vertical-relative:text;mso-width-percent:0;mso-height-percent:0;mso-width-relative:margin;mso-height-relative:margin;v-text-anchor:top" o:gfxdata="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" strokecolor="white">
                 <v:textbox>
                   <w:txbxContent>
                     <w:p/>
@@ -708,7 +708,7 @@
           <w:rFonts w:eastAsia="Calibri" w:cs="Arial"/>
           <w:b/>
           <w:bCs/>
-          <w:lang w:val="es-ES" w:eastAsia="en-US"/>
+          <w:lang w:eastAsia="en-US"/>
         </w:rPr>
       </w:pPr>
       <w:r>
@@ -716,7 +716,7 @@
           <w:rFonts w:eastAsia="Calibri" w:cs="Arial"/>
           <w:b/>
           <w:bCs/>
-          <w:lang w:val="es-ES" w:eastAsia="en-US"/>
+          <w:lang w:eastAsia="en-US"/>
         </w:rPr>
         <w:t>O</w:t>
       </w:r>
@@ -725,7 +725,7 @@
           <w:rFonts w:eastAsia="Calibri" w:cs="Arial"/>
           <w:b/>
           <w:bCs/>
-          <w:lang w:val="es-ES" w:eastAsia="en-US"/>
+          <w:lang w:eastAsia="en-US"/>
         </w:rPr>
         <w:t>rientado</w:t>
       </w:r>
@@ -734,7 +734,7 @@
           <w:rFonts w:eastAsia="Calibri" w:cs="Arial"/>
           <w:b/>
           <w:bCs/>
-          <w:lang w:val="es-ES" w:eastAsia="en-US"/>
+          <w:lang w:eastAsia="en-US"/>
         </w:rPr>
         <w:t xml:space="preserve">r: </w:t>
       </w:r>
@@ -743,7 +743,7 @@
           <w:rFonts w:eastAsia="Calibri" w:cs="Arial"/>
           <w:b/>
           <w:bCs/>
-          <w:lang w:val="es-ES" w:eastAsia="en-US"/>
+          <w:lang w:eastAsia="en-US"/>
         </w:rPr>
         <w:t xml:space="preserve">Prof. </w:t>
       </w:r>
@@ -752,30 +752,10 @@
           <w:rFonts w:eastAsia="Calibri" w:cs="Arial"/>
           <w:b/>
           <w:bCs/>
-          <w:lang w:val="es-ES" w:eastAsia="en-US"/>
-        </w:rPr>
-        <w:t xml:space="preserve">Geison Luis </w:t>
-      </w:r>
-      <w:proofErr w:type="spellStart"/>
-      <w:r>
-        <w:rPr>
-          <w:rFonts w:eastAsia="Calibri" w:cs="Arial"/>
-          <w:b/>
-          <w:bCs/>
-          <w:lang w:val="es-ES" w:eastAsia="en-US"/>
-        </w:rPr>
-        <w:t>Ra</w:t>
-      </w:r>
-      <w:r>
-        <w:rPr>
-          <w:rFonts w:eastAsia="Calibri" w:cs="Arial"/>
-          <w:b/>
-          <w:bCs/>
-          <w:lang w:val="es-ES" w:eastAsia="en-US"/>
-        </w:rPr>
-        <w:t>sia</w:t>
-      </w:r>
-      <w:proofErr w:type="spellEnd"/>
+          <w:lang w:eastAsia="en-US"/>
+        </w:rPr>
+        <w:t>Geison Luis Rasia</w:t>
+      </w:r>
     </w:p>
     <w:p>
       <w:pPr>
@@ -785,7 +765,7 @@
           <w:rFonts w:eastAsia="Calibri" w:cs="Arial"/>
           <w:b/>
           <w:bCs/>
-          <w:lang w:val="es-ES" w:eastAsia="en-US"/>
+          <w:lang w:eastAsia="en-US"/>
         </w:rPr>
       </w:pPr>
     </w:p>
@@ -796,7 +776,6 @@
         <w:rPr>
           <w:rFonts w:cs="Arial"/>
           <w:b/>
-          <w:lang w:val="es-ES"/>
         </w:rPr>
       </w:pPr>
     </w:p>
@@ -807,7 +786,6 @@
         <w:rPr>
           <w:rFonts w:cs="Arial"/>
           <w:b/>
-          <w:lang w:val="es-ES"/>
         </w:rPr>
       </w:pPr>
     </w:p>
@@ -818,7 +796,6 @@
         <w:rPr>
           <w:rFonts w:cs="Arial"/>
           <w:b/>
-          <w:lang w:val="es-ES"/>
         </w:rPr>
       </w:pPr>
     </w:p>
@@ -828,7 +805,6 @@
         <w:rPr>
           <w:rFonts w:cs="Arial"/>
           <w:b/>
-          <w:lang w:val="es-ES"/>
         </w:rPr>
       </w:pPr>
     </w:p>
@@ -838,7 +814,6 @@
         <w:rPr>
           <w:rFonts w:cs="Arial"/>
           <w:b/>
-          <w:lang w:val="es-ES"/>
         </w:rPr>
       </w:pPr>
     </w:p>
@@ -1448,14 +1423,14 @@
           <w:rFonts w:cs="Arial"/>
           <w:b/>
           <w:vertAlign w:val="superscript"/>
-          <w:lang w:val="en-US"/>
-        </w:rPr>
-      </w:pPr>
-      <w:r>
-        <w:rPr>
-          <w:rFonts w:cs="Arial"/>
-          <w:b/>
-          <w:lang w:val="en-US"/>
+          <w:lang w:val="es-ES"/>
+        </w:rPr>
+      </w:pPr>
+      <w:r>
+        <w:rPr>
+          <w:rFonts w:cs="Arial"/>
+          <w:b/>
+          <w:lang w:val="es-ES"/>
         </w:rPr>
         <w:t>Fabricio Balbinot</w:t>
       </w:r>
@@ -1466,11 +1441,13 @@
         <w:jc w:val="right"/>
         <w:rPr>
           <w:rFonts w:cs="Arial"/>
-        </w:rPr>
-      </w:pPr>
-      <w:r>
-        <w:rPr>
-          <w:rFonts w:cs="Arial"/>
+          <w:lang w:val="es-ES"/>
+        </w:rPr>
+      </w:pPr>
+      <w:r>
+        <w:rPr>
+          <w:rFonts w:cs="Arial"/>
+          <w:lang w:val="es-ES"/>
         </w:rPr>
         <w:t>Autor</w:t>
       </w:r>
@@ -1481,11 +1458,13 @@
         <w:jc w:val="right"/>
         <w:rPr>
           <w:rFonts w:cs="Arial"/>
-        </w:rPr>
-      </w:pPr>
-      <w:r>
-        <w:rPr>
-          <w:rFonts w:cs="Arial"/>
+          <w:lang w:val="es-ES"/>
+        </w:rPr>
+      </w:pPr>
+      <w:r>
+        <w:rPr>
+          <w:rFonts w:cs="Arial"/>
+          <w:lang w:val="es-ES"/>
         </w:rPr>
         <w:t>fabricio94.balbinot2@gmail.com</w:t>
       </w:r>
@@ -1496,6 +1475,7 @@
         <w:jc w:val="right"/>
         <w:rPr>
           <w:rFonts w:cs="Arial"/>
+          <w:lang w:val="es-ES"/>
         </w:rPr>
       </w:pPr>
     </w:p>
@@ -1507,56 +1487,25 @@
           <w:rFonts w:cs="Arial"/>
           <w:b/>
           <w:vertAlign w:val="superscript"/>
-        </w:rPr>
-      </w:pPr>
-      <w:r>
-        <w:rPr>
-          <w:rFonts w:cs="Arial"/>
-          <w:b/>
+          <w:lang w:val="es-ES"/>
+        </w:rPr>
+      </w:pPr>
+      <w:r>
+        <w:rPr>
+          <w:rFonts w:cs="Arial"/>
+          <w:b/>
+          <w:lang w:val="es-ES"/>
         </w:rPr>
         <w:t xml:space="preserve">Prof. </w:t>
       </w:r>
-      <w:proofErr w:type="spellStart"/>
-      <w:r>
-        <w:rPr>
-          <w:rFonts w:cs="Arial"/>
-          <w:b/>
-        </w:rPr>
-        <w:t>Geison</w:t>
-      </w:r>
-      <w:proofErr w:type="spellEnd"/>
-      <w:r>
-        <w:rPr>
-          <w:rFonts w:cs="Arial"/>
-          <w:b/>
-        </w:rPr>
-        <w:t xml:space="preserve"> </w:t>
-      </w:r>
-      <w:proofErr w:type="spellStart"/>
-      <w:r>
-        <w:rPr>
-          <w:rFonts w:cs="Arial"/>
-          <w:b/>
-        </w:rPr>
-        <w:t>Luis</w:t>
-      </w:r>
-      <w:proofErr w:type="spellEnd"/>
-      <w:r>
-        <w:rPr>
-          <w:rFonts w:cs="Arial"/>
-          <w:b/>
-        </w:rPr>
-        <w:t xml:space="preserve"> </w:t>
-      </w:r>
-      <w:proofErr w:type="spellStart"/>
-      <w:r>
-        <w:rPr>
-          <w:rFonts w:cs="Arial"/>
-          <w:b/>
-        </w:rPr>
-        <w:t>Rasia</w:t>
-      </w:r>
-      <w:proofErr w:type="spellEnd"/>
+      <w:r>
+        <w:rPr>
+          <w:rFonts w:cs="Arial"/>
+          <w:b/>
+          <w:lang w:val="es-ES"/>
+        </w:rPr>
+        <w:t>Geison Luis Rasia</w:t>
+      </w:r>
     </w:p>
     <w:p>
       <w:pPr>
@@ -1565,14 +1514,14 @@
         <w:rPr>
           <w:rFonts w:eastAsia="Calibri" w:cs="Arial"/>
           <w:bCs/>
-          <w:lang w:eastAsia="en-US"/>
+          <w:lang w:val="es-ES" w:eastAsia="en-US"/>
         </w:rPr>
       </w:pPr>
       <w:r>
         <w:rPr>
           <w:rFonts w:eastAsia="Calibri" w:cs="Arial"/>
           <w:bCs/>
-          <w:lang w:eastAsia="en-US"/>
+          <w:lang w:val="es-ES" w:eastAsia="en-US"/>
         </w:rPr>
         <w:t>Orientador</w:t>
       </w:r>
@@ -1583,11 +1532,13 @@
         <w:jc w:val="right"/>
         <w:rPr>
           <w:rFonts w:cs="Arial"/>
-        </w:rPr>
-      </w:pPr>
-      <w:r>
-        <w:rPr>
-          <w:rFonts w:cs="Arial"/>
+          <w:lang w:val="es-ES"/>
+        </w:rPr>
+      </w:pPr>
+      <w:r>
+        <w:rPr>
+          <w:rFonts w:cs="Arial"/>
+          <w:lang w:val="es-ES"/>
         </w:rPr>
         <w:t>geisonrasia@acad.ftec.com.br</w:t>
       </w:r>
@@ -1597,6 +1548,7 @@
         <w:spacing w:line="240" w:lineRule="auto"/>
         <w:rPr>
           <w:rFonts w:cs="Arial"/>
+          <w:lang w:val="es-ES"/>
         </w:rPr>
       </w:pPr>
     </w:p>
@@ -1605,6 +1557,7 @@
         <w:spacing w:line="240" w:lineRule="auto"/>
         <w:rPr>
           <w:rFonts w:cs="Arial"/>
+          <w:lang w:val="es-ES"/>
         </w:rPr>
       </w:pPr>
     </w:p>
@@ -1694,7 +1647,6 @@
           <w:lang w:val="en-US"/>
         </w:rPr>
       </w:pPr>
-      <w:proofErr w:type="spellStart"/>
       <w:r>
         <w:rPr>
           <w:b/>
@@ -1702,44 +1654,15 @@
           <w:szCs w:val="20"/>
           <w:lang w:val="en-US"/>
         </w:rPr>
-        <w:t>Palavras-</w:t>
-      </w:r>
-      <w:proofErr w:type="gramStart"/>
-      <w:r>
-        <w:rPr>
-          <w:b/>
+        <w:t>Palavras-chave:</w:t>
+      </w:r>
+      <w:r>
+        <w:rPr>
           <w:sz w:val="20"/>
           <w:szCs w:val="20"/>
           <w:lang w:val="en-US"/>
         </w:rPr>
-        <w:t>chave</w:t>
-      </w:r>
-      <w:proofErr w:type="spellEnd"/>
-      <w:r>
-        <w:rPr>
-          <w:b/>
-          <w:sz w:val="20"/>
-          <w:szCs w:val="20"/>
-          <w:lang w:val="en-US"/>
-        </w:rPr>
-        <w:t>:</w:t>
-      </w:r>
-      <w:r>
-        <w:rPr>
-          <w:sz w:val="20"/>
-          <w:szCs w:val="20"/>
-          <w:lang w:val="en-US"/>
-        </w:rPr>
-        <w:t>.</w:t>
-      </w:r>
-      <w:proofErr w:type="gramEnd"/>
-      <w:r>
-        <w:rPr>
-          <w:sz w:val="20"/>
-          <w:szCs w:val="20"/>
-          <w:lang w:val="en-US"/>
-        </w:rPr>
-        <w:t xml:space="preserve"> </w:t>
+        <w:t xml:space="preserve">. </w:t>
       </w:r>
     </w:p>
     <w:p>
@@ -1838,14 +1761,12 @@
           <w:rFonts w:cs="Arial"/>
           <w:b/>
           <w:vertAlign w:val="superscript"/>
-          <w:lang w:val="en-US"/>
-        </w:rPr>
-      </w:pPr>
-      <w:r>
-        <w:rPr>
-          <w:rFonts w:cs="Arial"/>
-          <w:b/>
-          <w:lang w:val="en-US"/>
+        </w:rPr>
+      </w:pPr>
+      <w:r>
+        <w:rPr>
+          <w:rFonts w:cs="Arial"/>
+          <w:b/>
         </w:rPr>
         <w:t>Fabricio Balbinot</w:t>
       </w:r>
@@ -1856,14 +1777,8 @@
         <w:spacing w:line="240" w:lineRule="auto"/>
         <w:ind w:firstLine="0"/>
         <w:jc w:val="right"/>
-        <w:rPr>
-          <w:lang w:val="en-US"/>
-        </w:rPr>
-      </w:pPr>
-      <w:r>
-        <w:rPr>
-          <w:lang w:val="en-US"/>
-        </w:rPr>
+      </w:pPr>
+      <w:r>
         <w:t>Author</w:t>
       </w:r>
     </w:p>
@@ -1873,13 +1788,11 @@
         <w:jc w:val="right"/>
         <w:rPr>
           <w:rFonts w:cs="Arial"/>
-          <w:lang w:val="en-US"/>
-        </w:rPr>
-      </w:pPr>
-      <w:r>
-        <w:rPr>
-          <w:rFonts w:cs="Arial"/>
-          <w:lang w:val="en-US"/>
+        </w:rPr>
+      </w:pPr>
+      <w:r>
+        <w:rPr>
+          <w:rFonts w:cs="Arial"/>
         </w:rPr>
         <w:t>fabricio94.balbinot2@gmail.com</w:t>
       </w:r>
@@ -1891,7 +1804,6 @@
         <w:rPr>
           <w:rFonts w:cs="Arial"/>
           <w:b/>
-          <w:lang w:val="en-US"/>
         </w:rPr>
       </w:pPr>
     </w:p>
@@ -1902,7 +1814,6 @@
         <w:rPr>
           <w:rFonts w:cs="Arial"/>
           <w:b/>
-          <w:lang w:val="en-US"/>
         </w:rPr>
       </w:pPr>
     </w:p>
@@ -1913,44 +1824,14 @@
         <w:rPr>
           <w:rFonts w:cs="Arial"/>
           <w:b/>
-          <w:lang w:val="en-US"/>
-        </w:rPr>
-      </w:pPr>
-      <w:proofErr w:type="spellStart"/>
-      <w:r>
-        <w:rPr>
-          <w:rFonts w:cs="Arial"/>
-          <w:b/>
-          <w:lang w:val="en-US"/>
-        </w:rPr>
-        <w:t>Geison</w:t>
-      </w:r>
-      <w:proofErr w:type="spellEnd"/>
-      <w:r>
-        <w:rPr>
-          <w:rFonts w:cs="Arial"/>
-          <w:b/>
-          <w:lang w:val="en-US"/>
-        </w:rPr>
-        <w:t xml:space="preserve"> Luis </w:t>
-      </w:r>
-      <w:proofErr w:type="spellStart"/>
-      <w:r>
-        <w:rPr>
-          <w:rFonts w:cs="Arial"/>
-          <w:b/>
-          <w:lang w:val="en-US"/>
-        </w:rPr>
-        <w:t>Rasia</w:t>
-      </w:r>
-      <w:proofErr w:type="spellEnd"/>
-      <w:r>
-        <w:rPr>
-          <w:rFonts w:cs="Arial"/>
-          <w:b/>
-          <w:lang w:val="en-US"/>
-        </w:rPr>
-        <w:t xml:space="preserve"> </w:t>
+        </w:rPr>
+      </w:pPr>
+      <w:r>
+        <w:rPr>
+          <w:rFonts w:cs="Arial"/>
+          <w:b/>
+        </w:rPr>
+        <w:t xml:space="preserve">Geison Luis Rasia </w:t>
       </w:r>
     </w:p>
     <w:p>
@@ -1959,19 +1840,12 @@
         <w:jc w:val="right"/>
         <w:rPr>
           <w:rFonts w:cs="Arial"/>
-          <w:lang w:val="en-US"/>
-        </w:rPr>
-      </w:pPr>
-      <w:r>
-        <w:rPr>
-          <w:lang w:val="en-US"/>
-        </w:rPr>
+        </w:rPr>
+      </w:pPr>
+      <w:r>
         <w:t>Teacher</w:t>
       </w:r>
       <w:r>
-        <w:rPr>
-          <w:lang w:val="en-US"/>
-        </w:rPr>
         <w:t xml:space="preserve"> Advisor</w:t>
       </w:r>
     </w:p>
@@ -1995,7 +1869,6 @@
         <w:spacing w:line="240" w:lineRule="auto"/>
         <w:rPr>
           <w:rFonts w:cs="Arial"/>
-          <w:lang w:val="en-US"/>
         </w:rPr>
       </w:pPr>
     </w:p>
@@ -2007,7 +1880,6 @@
           <w:i/>
           <w:sz w:val="20"/>
           <w:szCs w:val="20"/>
-          <w:lang w:val="en-US"/>
         </w:rPr>
       </w:pPr>
     </w:p>
@@ -7801,9 +7673,9 @@
           <w:bCs w:val="0"/>
         </w:rPr>
       </w:pPr>
-      <w:bookmarkStart w:id="5" w:name="_Toc365570001"/>
-      <w:bookmarkStart w:id="6" w:name="_Toc406098411"/>
-      <w:bookmarkStart w:id="7" w:name="_Toc89115632"/>
+      <w:bookmarkStart w:id="5" w:name="_Toc89115632"/>
+      <w:bookmarkStart w:id="6" w:name="_Toc365570001"/>
+      <w:bookmarkStart w:id="7" w:name="_Toc406098411"/>
     </w:p>
     <w:p>
       <w:pPr>
@@ -7854,7 +7726,7 @@
         </w:rPr>
         <w:t>OBJETIVOS E JUSTIFICATIVA</w:t>
       </w:r>
-      <w:bookmarkEnd w:id="7"/>
+      <w:bookmarkEnd w:id="5"/>
     </w:p>
     <w:p>
       <w:pPr>
@@ -8060,7 +7932,13 @@
         <w:t xml:space="preserve">TECNOLOGIA DE </w:t>
       </w:r>
       <w:r>
-        <w:t>MEDIÇÂO</w:t>
+        <w:t>MEDIÇ</w:t>
+      </w:r>
+      <w:r>
+        <w:t>Ã</w:t>
+      </w:r>
+      <w:r>
+        <w:t>O</w:t>
       </w:r>
       <w:r>
         <w:t xml:space="preserve"> DE PRESSÃO PARA PENEUS</w:t>
@@ -8068,12 +7946,134 @@
     </w:p>
     <w:p>
       <w:pPr>
+        <w:rPr>
+          <w:lang w:eastAsia="en-US"/>
+        </w:rPr>
+      </w:pPr>
+      <w:bookmarkStart w:id="14" w:name="_Toc456719051"/>
+      <w:r>
+        <w:rPr>
+          <w:lang w:eastAsia="en-US"/>
+        </w:rPr>
+        <w:t xml:space="preserve">Um sistema TPMS tem a finalidade de alertar o motorista quando um ou mais </w:t>
+      </w:r>
+      <w:r>
+        <w:rPr>
+          <w:lang w:eastAsia="en-US"/>
+        </w:rPr>
+        <w:t>pneus</w:t>
+      </w:r>
+      <w:r>
+        <w:rPr>
+          <w:lang w:eastAsia="en-US"/>
+        </w:rPr>
+        <w:t xml:space="preserve"> estão com</w:t>
+      </w:r>
+      <w:r>
+        <w:rPr>
+          <w:lang w:eastAsia="en-US"/>
+        </w:rPr>
+        <w:t xml:space="preserve"> </w:t>
+      </w:r>
+      <w:r>
+        <w:rPr>
+          <w:lang w:eastAsia="en-US"/>
+        </w:rPr>
+        <w:t>a pressão</w:t>
+      </w:r>
+      <w:r>
+        <w:rPr>
+          <w:lang w:eastAsia="en-US"/>
+        </w:rPr>
+        <w:t xml:space="preserve"> interna</w:t>
+      </w:r>
+      <w:r>
+        <w:rPr>
+          <w:lang w:eastAsia="en-US"/>
+        </w:rPr>
+        <w:t xml:space="preserve"> abaixo do limite pré-definido de pressão</w:t>
+      </w:r>
+      <w:r>
+        <w:rPr>
+          <w:lang w:eastAsia="en-US"/>
+        </w:rPr>
+        <w:t xml:space="preserve"> para o modelo de </w:t>
+      </w:r>
+      <w:r>
+        <w:rPr>
+          <w:lang w:eastAsia="en-US"/>
+        </w:rPr>
+        <w:t>pneu</w:t>
+      </w:r>
+      <w:r>
+        <w:rPr>
+          <w:lang w:eastAsia="en-US"/>
+        </w:rPr>
+        <w:t xml:space="preserve"> e podem ser classificados em dois principais grupos, o grupo de medição direta e o grupo de medição indireta</w:t>
+      </w:r>
+      <w:r>
+        <w:rPr>
+          <w:lang w:eastAsia="en-US"/>
+        </w:rPr>
+        <w:t>, cada sistema possui vantagens e desvantagens.</w:t>
+      </w:r>
+      <w:r>
+        <w:rPr>
+          <w:rFonts w:cs="Arial"/>
+          <w:lang w:eastAsia="en-US"/>
+        </w:rPr>
+        <w:t xml:space="preserve"> (</w:t>
+      </w:r>
+      <w:r>
+        <w:rPr>
+          <w:rFonts w:eastAsia="Calibri" w:cs="Arial"/>
+        </w:rPr>
+        <w:t>VELUPILLAI</w:t>
+      </w:r>
+      <w:r>
+        <w:rPr>
+          <w:rFonts w:eastAsia="Calibri" w:cs="Arial"/>
+        </w:rPr>
+        <w:t xml:space="preserve">, 2007 e </w:t>
+      </w:r>
+      <w:r>
+        <w:rPr>
+          <w:rFonts w:eastAsia="Calibri" w:cs="Arial"/>
+        </w:rPr>
+        <w:t>GÜVENÇ</w:t>
+      </w:r>
+      <w:r>
+        <w:rPr>
+          <w:rFonts w:eastAsia="Calibri" w:cs="Arial"/>
+        </w:rPr>
+        <w:t xml:space="preserve">, </w:t>
+      </w:r>
+      <w:r>
+        <w:rPr>
+          <w:rFonts w:eastAsia="Calibri" w:cs="Arial"/>
+        </w:rPr>
+        <w:t>2007</w:t>
+      </w:r>
+      <w:r>
+        <w:rPr>
+          <w:rFonts w:eastAsia="Calibri" w:cs="Arial"/>
+        </w:rPr>
+        <w:t>)</w:t>
+      </w:r>
+      <w:r>
+        <w:rPr>
+          <w:rFonts w:eastAsia="Calibri" w:cs="Arial"/>
+        </w:rPr>
+        <w:t xml:space="preserve"> pg 22.</w:t>
+      </w:r>
+    </w:p>
+    <w:p>
+      <w:pPr>
         <w:ind w:firstLine="0"/>
         <w:rPr>
           <w:lang w:eastAsia="en-US"/>
         </w:rPr>
       </w:pPr>
-      <w:bookmarkStart w:id="14" w:name="_Toc456719051"/>
     </w:p>
     <w:p>
       <w:pPr>
@@ -8101,6 +8101,390 @@
           <w:color w:val="auto"/>
         </w:rPr>
         <w:t>1 MEDIÇÃO INDIRETA</w:t>
+      </w:r>
+    </w:p>
+    <w:p>
+      <w:pPr>
+        <w:rPr>
+          <w:lang w:eastAsia="en-US"/>
+        </w:rPr>
+      </w:pPr>
+    </w:p>
+    <w:p>
+      <w:pPr>
+        <w:rPr>
+          <w:lang w:eastAsia="en-US"/>
+        </w:rPr>
+      </w:pPr>
+      <w:r>
+        <w:rPr>
+          <w:lang w:eastAsia="en-US"/>
+        </w:rPr>
+        <w:t xml:space="preserve">A medição indireta não avalia diretamente a pressão de cada </w:t>
+      </w:r>
+      <w:r>
+        <w:rPr>
+          <w:lang w:eastAsia="en-US"/>
+        </w:rPr>
+        <w:t>pneu</w:t>
+      </w:r>
+      <w:r>
+        <w:rPr>
+          <w:lang w:eastAsia="en-US"/>
+        </w:rPr>
+        <w:t xml:space="preserve"> e sim a velocidade angular de cada roda. Se um </w:t>
+      </w:r>
+      <w:r>
+        <w:rPr>
+          <w:lang w:eastAsia="en-US"/>
+        </w:rPr>
+        <w:t>pneu</w:t>
+      </w:r>
+      <w:r>
+        <w:rPr>
+          <w:lang w:eastAsia="en-US"/>
+        </w:rPr>
+        <w:t xml:space="preserve"> estiver com pressão abaixo da pressão </w:t>
+      </w:r>
+      <w:r>
+        <w:rPr>
+          <w:lang w:eastAsia="en-US"/>
+        </w:rPr>
+        <w:lastRenderedPageBreak/>
+        <w:t>dos outros pneus do veículo ele terá uma velocidade angular maior do que um pneus que está com a pressão normalizada, pois o rai</w:t>
+      </w:r>
+      <w:r>
+        <w:rPr>
+          <w:lang w:eastAsia="en-US"/>
+        </w:rPr>
+        <w:t>o</w:t>
+      </w:r>
+      <w:r>
+        <w:rPr>
+          <w:lang w:eastAsia="en-US"/>
+        </w:rPr>
+        <w:t xml:space="preserve"> rc será menor que o reio r conforme explica figura a seguir. </w:t>
+      </w:r>
+    </w:p>
+    <w:p>
+      <w:pPr>
+        <w:rPr>
+          <w:lang w:eastAsia="en-US"/>
+        </w:rPr>
+      </w:pPr>
+    </w:p>
+    <w:p>
+      <w:pPr>
+        <w:pStyle w:val="Legenda"/>
+        <w:keepNext/>
+      </w:pPr>
+      <w:r>
+        <w:t xml:space="preserve">Figura </w:t>
+      </w:r>
+      <w:fldSimple w:instr=" SEQ Figura \* ARABIC ">
+        <w:r>
+          <w:rPr>
+            <w:noProof/>
+          </w:rPr>
+          <w:t>1</w:t>
+        </w:r>
+      </w:fldSimple>
+      <w:r>
+        <w:t>: Exemplo de pneu com pressão baixa,</w:t>
+      </w:r>
+    </w:p>
+    <w:p>
+      <w:pPr>
+        <w:jc w:val="center"/>
+        <w:rPr>
+          <w:lang w:eastAsia="en-US"/>
+        </w:rPr>
+      </w:pPr>
+      <w:r>
+        <w:rPr>
+          <w:lang w:eastAsia="en-US"/>
+        </w:rPr>
+        <w:drawing>
+          <wp:inline distT="0" distB="0" distL="0" distR="0" wp14:anchorId="44A98FD2" wp14:editId="2D47D1AB">
+            <wp:extent cx="3945338" cy="2453973"/>
+            <wp:effectExtent l="0" t="0" r="0" b="3810"/>
+            <wp:docPr id="1" name="Imagem 1" descr="Uma imagem contendo frente, homem, grande, estacionado&#10;&#10;Descrição gerada automaticamente"/>
+            <wp:cNvGraphicFramePr>
+              <a:graphicFrameLocks xmlns:a="http://schemas.openxmlformats.org/drawingml/2006/main" noChangeAspect="1"/>
+            </wp:cNvGraphicFramePr>
+            <a:graphic xmlns:a="http://schemas.openxmlformats.org/drawingml/2006/main">
+              <a:graphicData uri="http://schemas.openxmlformats.org/drawingml/2006/picture">
+                <pic:pic xmlns:pic="http://schemas.openxmlformats.org/drawingml/2006/picture">
+                  <pic:nvPicPr>
+                    <pic:cNvPr id="1" name="Imagem 1" descr="Uma imagem contendo frente, homem, grande, estacionado&#10;&#10;Descrição gerada automaticamente"/>
+                    <pic:cNvPicPr/>
+                  </pic:nvPicPr>
+                  <pic:blipFill>
+                    <a:blip r:embed="rId11"/>
+                    <a:stretch>
+                      <a:fillRect/>
+                    </a:stretch>
+                  </pic:blipFill>
+                  <pic:spPr>
+                    <a:xfrm>
+                      <a:off x="0" y="0"/>
+                      <a:ext cx="3956941" cy="2461190"/>
+                    </a:xfrm>
+                    <a:prstGeom prst="rect">
+                      <a:avLst/>
+                    </a:prstGeom>
+                  </pic:spPr>
+                </pic:pic>
+              </a:graphicData>
+            </a:graphic>
+          </wp:inline>
+        </w:drawing>
+      </w:r>
+    </w:p>
+    <w:p>
+      <w:pPr>
+        <w:jc w:val="center"/>
+        <w:rPr>
+          <w:lang w:eastAsia="en-US"/>
+        </w:rPr>
+      </w:pPr>
+      <w:r>
+        <w:rPr>
+          <w:lang w:eastAsia="en-US"/>
+        </w:rPr>
+        <w:t xml:space="preserve">Fonte: </w:t>
+      </w:r>
+      <w:r>
+        <w:rPr>
+          <w:rFonts w:cs="Arial"/>
+          <w:lang w:eastAsia="en-US"/>
+        </w:rPr>
+        <w:t>(</w:t>
+      </w:r>
+      <w:r>
+        <w:rPr>
+          <w:rFonts w:eastAsia="Calibri" w:cs="Arial"/>
+        </w:rPr>
+        <w:t>VELUPILLAI, 2007 e GÜVENÇ, 2007)</w:t>
+      </w:r>
+    </w:p>
+    <w:p>
+      <w:pPr>
+        <w:rPr>
+          <w:lang w:eastAsia="en-US"/>
+        </w:rPr>
+      </w:pPr>
+    </w:p>
+    <w:p>
+      <w:pPr>
+        <w:rPr>
+          <w:lang w:eastAsia="en-US"/>
+        </w:rPr>
+      </w:pPr>
+      <m:oMathPara>
+        <m:oMath>
+          <m:r>
+            <w:rPr>
+              <w:rFonts w:ascii="Cambria Math" w:hAnsi="Cambria Math"/>
+              <w:lang w:eastAsia="en-US"/>
+            </w:rPr>
+            <m:t>ω</m:t>
+          </m:r>
+          <m:r>
+            <w:rPr>
+              <w:rFonts w:ascii="Cambria Math" w:hAnsi="Cambria Math"/>
+              <w:lang w:eastAsia="en-US"/>
+            </w:rPr>
+            <m:t>=</m:t>
+          </m:r>
+          <m:f>
+            <m:fPr>
+              <m:ctrlPr>
+                <w:rPr>
+                  <w:rFonts w:ascii="Cambria Math" w:hAnsi="Cambria Math"/>
+                  <w:i/>
+                  <w:lang w:eastAsia="en-US"/>
+                </w:rPr>
+              </m:ctrlPr>
+            </m:fPr>
+            <m:num>
+              <m:r>
+                <w:rPr>
+                  <w:rFonts w:ascii="Cambria Math" w:hAnsi="Cambria Math"/>
+                  <w:lang w:eastAsia="en-US"/>
+                </w:rPr>
+                <m:t>v</m:t>
+              </m:r>
+            </m:num>
+            <m:den>
+              <m:r>
+                <w:rPr>
+                  <w:rFonts w:ascii="Cambria Math" w:hAnsi="Cambria Math"/>
+                  <w:lang w:eastAsia="en-US"/>
+                </w:rPr>
+                <m:t>r- δr</m:t>
+              </m:r>
+            </m:den>
+          </m:f>
+        </m:oMath>
+      </m:oMathPara>
+    </w:p>
+    <w:p>
+      <w:pPr>
+        <w:rPr>
+          <w:lang w:eastAsia="en-US"/>
+        </w:rPr>
+      </w:pPr>
+    </w:p>
+    <w:p>
+      <w:pPr>
+        <w:rPr>
+          <w:lang w:eastAsia="en-US"/>
+        </w:rPr>
+      </w:pPr>
+      <m:oMathPara>
+        <m:oMath>
+          <m:r>
+            <w:rPr>
+              <w:rFonts w:ascii="Cambria Math" w:hAnsi="Cambria Math"/>
+              <w:lang w:eastAsia="en-US"/>
+            </w:rPr>
+            <m:t>δr</m:t>
+          </m:r>
+          <m:r>
+            <w:rPr>
+              <w:rFonts w:ascii="Cambria Math" w:hAnsi="Cambria Math"/>
+              <w:lang w:eastAsia="en-US"/>
+            </w:rPr>
+            <m:t>=</m:t>
+          </m:r>
+          <m:r>
+            <w:rPr>
+              <w:rFonts w:ascii="Cambria Math" w:hAnsi="Cambria Math"/>
+              <w:lang w:eastAsia="en-US"/>
+            </w:rPr>
+            <m:t xml:space="preserve">r-  </m:t>
+          </m:r>
+          <m:sSub>
+            <m:sSubPr>
+              <m:ctrlPr>
+                <w:rPr>
+                  <w:rFonts w:ascii="Cambria Math" w:hAnsi="Cambria Math"/>
+                  <w:i/>
+                  <w:lang w:eastAsia="en-US"/>
+                </w:rPr>
+              </m:ctrlPr>
+            </m:sSubPr>
+            <m:e>
+              <m:r>
+                <w:rPr>
+                  <w:rFonts w:ascii="Cambria Math" w:hAnsi="Cambria Math"/>
+                  <w:lang w:eastAsia="en-US"/>
+                </w:rPr>
+                <m:t>r</m:t>
+              </m:r>
+            </m:e>
+            <m:sub>
+              <m:r>
+                <w:rPr>
+                  <w:rFonts w:ascii="Cambria Math" w:hAnsi="Cambria Math"/>
+                  <w:lang w:eastAsia="en-US"/>
+                </w:rPr>
+                <m:t>c</m:t>
+              </m:r>
+            </m:sub>
+          </m:sSub>
+        </m:oMath>
+      </m:oMathPara>
+    </w:p>
+    <w:p>
+      <w:pPr>
+        <w:rPr>
+          <w:lang w:eastAsia="en-US"/>
+        </w:rPr>
+      </w:pPr>
+    </w:p>
+    <w:p>
+      <w:pPr>
+        <w:rPr>
+          <w:lang w:eastAsia="en-US"/>
+        </w:rPr>
+      </w:pPr>
+      <w:r>
+        <w:rPr>
+          <w:lang w:eastAsia="en-US"/>
+        </w:rPr>
+        <w:t>V = Velocidade nominal</w:t>
+      </w:r>
+    </w:p>
+    <w:p>
+      <w:pPr>
+        <w:rPr>
+          <w:lang w:eastAsia="en-US"/>
+        </w:rPr>
+      </w:pPr>
+      <m:oMath>
+        <m:r>
+          <w:rPr>
+            <w:rFonts w:ascii="Cambria Math" w:hAnsi="Cambria Math"/>
+            <w:lang w:eastAsia="en-US"/>
+          </w:rPr>
+          <m:t>ω</m:t>
+        </m:r>
+      </m:oMath>
+      <w:r>
+        <w:rPr>
+          <w:lang w:eastAsia="en-US"/>
+        </w:rPr>
+        <w:t xml:space="preserve">  = Velocidade angular </w:t>
+      </w:r>
+    </w:p>
+    <w:p>
+      <w:pPr>
+        <w:rPr>
+          <w:lang w:eastAsia="en-US"/>
+        </w:rPr>
+      </w:pPr>
+      <w:r>
+        <w:rPr>
+          <w:lang w:eastAsia="en-US"/>
+        </w:rPr>
+        <w:t>R = raio nominal do pneu</w:t>
+      </w:r>
+    </w:p>
+    <w:p>
+      <w:pPr>
+        <w:rPr>
+          <w:lang w:eastAsia="en-US"/>
+        </w:rPr>
+      </w:pPr>
+      <w:r>
+        <w:rPr>
+          <w:lang w:eastAsia="en-US"/>
+        </w:rPr>
+        <w:t>Rc = raio efetivo do pneu</w:t>
+      </w:r>
+    </w:p>
+    <w:p>
+      <w:pPr>
+        <w:rPr>
+          <w:lang w:eastAsia="en-US"/>
+        </w:rPr>
+      </w:pPr>
+      <m:oMath>
+        <m:r>
+          <w:rPr>
+            <w:rFonts w:ascii="Cambria Math" w:hAnsi="Cambria Math"/>
+            <w:lang w:eastAsia="en-US"/>
+          </w:rPr>
+          <m:t>δr</m:t>
+        </m:r>
+      </m:oMath>
+      <w:r>
+        <w:rPr>
+          <w:lang w:eastAsia="en-US"/>
+        </w:rPr>
+        <w:t xml:space="preserve"> = deflexão do pneu</w:t>
       </w:r>
     </w:p>
     <w:p>
@@ -8224,7 +8608,7 @@
       <w:pPr>
         <w:ind w:firstLine="0"/>
         <w:rPr>
-          <w:lang w:val="en-US" w:eastAsia="en-US"/>
+          <w:lang w:eastAsia="en-US"/>
         </w:rPr>
       </w:pPr>
     </w:p>
@@ -8232,7 +8616,7 @@
       <w:pPr>
         <w:ind w:firstLine="0"/>
         <w:rPr>
-          <w:lang w:val="en-US" w:eastAsia="en-US"/>
+          <w:lang w:eastAsia="en-US"/>
         </w:rPr>
       </w:pPr>
     </w:p>
@@ -8762,8 +9146,8 @@
         </w:rPr>
       </w:pPr>
       <w:bookmarkStart w:id="35" w:name="_Toc406098415"/>
-      <w:bookmarkEnd w:id="5"/>
       <w:bookmarkEnd w:id="6"/>
+      <w:bookmarkEnd w:id="7"/>
       <w:bookmarkEnd w:id="14"/>
     </w:p>
     <w:p>
@@ -9212,6 +9596,66 @@
     </w:p>
     <w:p>
       <w:pPr>
+        <w:rPr>
+          <w:rFonts w:eastAsia="Calibri"/>
+          <w:lang w:eastAsia="en-US"/>
+        </w:rPr>
+      </w:pPr>
+    </w:p>
+    <w:p>
+      <w:pPr>
+        <w:rPr>
+          <w:rFonts w:eastAsia="Calibri" w:cs="Arial"/>
+          <w:lang w:val="en-US" w:eastAsia="en-US"/>
+        </w:rPr>
+      </w:pPr>
+      <w:r>
+        <w:rPr>
+          <w:rFonts w:eastAsia="Calibri" w:cs="Arial"/>
+          <w:lang w:val="en-US"/>
+        </w:rPr>
+        <w:t>Tire Pressure Monitoring</w:t>
+      </w:r>
+    </w:p>
+    <w:p>
+      <w:pPr>
+        <w:rPr>
+          <w:rFonts w:eastAsia="Calibri" w:cs="Arial"/>
+          <w:lang w:val="en-US"/>
+        </w:rPr>
+      </w:pPr>
+      <w:r>
+        <w:rPr>
+          <w:rFonts w:eastAsia="Calibri" w:cs="Arial"/>
+          <w:lang w:val="en-US"/>
+        </w:rPr>
+        <w:t>SANKARANARAYANAN VELUPILLAI and LEVENT GÜVENÇ</w:t>
+      </w:r>
+      <w:r>
+        <w:rPr>
+          <w:rFonts w:eastAsia="Calibri" w:cs="Arial"/>
+          <w:lang w:val="en-US"/>
+        </w:rPr>
+        <w:t xml:space="preserve"> 2007</w:t>
+      </w:r>
+    </w:p>
+    <w:p>
+      <w:pPr>
+        <w:rPr>
+          <w:rFonts w:eastAsia="Calibri" w:cs="Arial"/>
+          <w:lang w:val="en-US" w:eastAsia="en-US"/>
+        </w:rPr>
+      </w:pPr>
+      <w:r>
+        <w:rPr>
+          <w:rFonts w:eastAsia="Calibri" w:cs="Arial"/>
+          <w:lang w:val="en-US"/>
+        </w:rPr>
+        <w:t>DECEMBER 2007 « IEEE CONTROL SYSTEMS MAGAZINE 25</w:t>
+      </w:r>
+    </w:p>
+    <w:p>
+      <w:pPr>
         <w:widowControl/>
         <w:autoSpaceDE/>
         <w:autoSpaceDN/>
@@ -9220,35 +9664,7 @@
           <w:rFonts w:eastAsia="Calibri" w:cs="Arial"/>
           <w:b/>
           <w:bCs/>
-          <w:lang w:eastAsia="en-US"/>
-        </w:rPr>
-      </w:pPr>
-    </w:p>
-    <w:p>
-      <w:pPr>
-        <w:widowControl/>
-        <w:autoSpaceDE/>
-        <w:autoSpaceDN/>
-        <w:ind w:firstLine="0"/>
-        <w:rPr>
-          <w:rFonts w:eastAsia="Calibri" w:cs="Arial"/>
-          <w:b/>
-          <w:bCs/>
-          <w:lang w:eastAsia="en-US"/>
-        </w:rPr>
-      </w:pPr>
-    </w:p>
-    <w:p>
-      <w:pPr>
-        <w:widowControl/>
-        <w:autoSpaceDE/>
-        <w:autoSpaceDN/>
-        <w:ind w:firstLine="0"/>
-        <w:rPr>
-          <w:rFonts w:eastAsia="Calibri" w:cs="Arial"/>
-          <w:b/>
-          <w:bCs/>
-          <w:lang w:eastAsia="en-US"/>
+          <w:lang w:val="en-US" w:eastAsia="en-US"/>
         </w:rPr>
       </w:pPr>
     </w:p>
@@ -9264,7 +9680,7 @@
           <w:b/>
           <w:bCs/>
           <w:color w:val="000000"/>
-          <w:lang w:eastAsia="en-US"/>
+          <w:lang w:val="en-US" w:eastAsia="en-US"/>
         </w:rPr>
       </w:pPr>
     </w:p>
@@ -9280,7 +9696,7 @@
           <w:b/>
           <w:bCs/>
           <w:color w:val="000000"/>
-          <w:lang w:eastAsia="en-US"/>
+          <w:lang w:val="en-US" w:eastAsia="en-US"/>
         </w:rPr>
       </w:pPr>
     </w:p>
@@ -9296,19 +9712,9 @@
           <w:b/>
           <w:bCs/>
           <w:color w:val="000000"/>
-          <w:lang w:eastAsia="en-US"/>
-        </w:rPr>
-      </w:pPr>
-      <w:r>
-        <w:rPr>
-          <w:rFonts w:eastAsia="Calibri" w:cs="Arial"/>
-          <w:b/>
-          <w:bCs/>
-          <w:color w:val="000000"/>
-          <w:lang w:eastAsia="en-US"/>
-        </w:rPr>
-        <w:t>ANEXOS</w:t>
-      </w:r>
+          <w:lang w:val="en-US" w:eastAsia="en-US"/>
+        </w:rPr>
+      </w:pPr>
     </w:p>
     <w:p>
       <w:pPr>
@@ -9322,7 +9728,7 @@
           <w:b/>
           <w:bCs/>
           <w:color w:val="000000"/>
-          <w:lang w:eastAsia="en-US"/>
+          <w:lang w:val="en-US" w:eastAsia="en-US"/>
         </w:rPr>
       </w:pPr>
     </w:p>
@@ -9338,9 +9744,19 @@
           <w:b/>
           <w:bCs/>
           <w:color w:val="000000"/>
-          <w:lang w:eastAsia="en-US"/>
-        </w:rPr>
-      </w:pPr>
+          <w:lang w:val="en-US" w:eastAsia="en-US"/>
+        </w:rPr>
+      </w:pPr>
+      <w:r>
+        <w:rPr>
+          <w:rFonts w:eastAsia="Calibri" w:cs="Arial"/>
+          <w:b/>
+          <w:bCs/>
+          <w:color w:val="000000"/>
+          <w:lang w:val="en-US" w:eastAsia="en-US"/>
+        </w:rPr>
+        <w:t>ANEXOS</w:t>
+      </w:r>
     </w:p>
     <w:p>
       <w:pPr>
@@ -9354,7 +9770,39 @@
           <w:b/>
           <w:bCs/>
           <w:color w:val="000000"/>
-          <w:lang w:eastAsia="en-US"/>
+          <w:lang w:val="en-US" w:eastAsia="en-US"/>
+        </w:rPr>
+      </w:pPr>
+    </w:p>
+    <w:p>
+      <w:pPr>
+        <w:widowControl/>
+        <w:autoSpaceDE/>
+        <w:autoSpaceDN/>
+        <w:ind w:firstLine="0"/>
+        <w:jc w:val="center"/>
+        <w:rPr>
+          <w:rFonts w:eastAsia="Calibri" w:cs="Arial"/>
+          <w:b/>
+          <w:bCs/>
+          <w:color w:val="000000"/>
+          <w:lang w:val="en-US" w:eastAsia="en-US"/>
+        </w:rPr>
+      </w:pPr>
+    </w:p>
+    <w:p>
+      <w:pPr>
+        <w:widowControl/>
+        <w:autoSpaceDE/>
+        <w:autoSpaceDN/>
+        <w:ind w:firstLine="0"/>
+        <w:jc w:val="center"/>
+        <w:rPr>
+          <w:rFonts w:eastAsia="Calibri" w:cs="Arial"/>
+          <w:b/>
+          <w:bCs/>
+          <w:color w:val="000000"/>
+          <w:lang w:val="en-US" w:eastAsia="en-US"/>
         </w:rPr>
       </w:pPr>
     </w:p>
@@ -9368,6 +9816,7 @@
         <w:rPr>
           <w:rFonts w:cs="Arial"/>
           <w:color w:val="000000"/>
+          <w:lang w:val="en-US"/>
         </w:rPr>
       </w:pPr>
     </w:p>
@@ -9381,6 +9830,7 @@
         <w:rPr>
           <w:rFonts w:cs="Arial"/>
           <w:color w:val="000000"/>
+          <w:lang w:val="en-US"/>
         </w:rPr>
       </w:pPr>
     </w:p>
@@ -9394,6 +9844,7 @@
         <w:rPr>
           <w:rFonts w:cs="Arial"/>
           <w:color w:val="000000"/>
+          <w:lang w:val="en-US"/>
         </w:rPr>
       </w:pPr>
     </w:p>
@@ -9404,13 +9855,13 @@
         <w:autoSpaceDN/>
         <w:rPr>
           <w:rFonts w:eastAsia="Calibri" w:cs="Arial"/>
-          <w:lang w:eastAsia="en-US"/>
+          <w:lang w:val="en-US" w:eastAsia="en-US"/>
         </w:rPr>
       </w:pPr>
       <w:r>
         <w:rPr>
           <w:rFonts w:eastAsia="Calibri" w:cs="Arial"/>
-          <w:lang w:eastAsia="en-US"/>
+          <w:lang w:val="en-US" w:eastAsia="en-US"/>
         </w:rPr>
         <w:t>.</w:t>
       </w:r>
@@ -9425,11 +9876,12 @@
         <w:rPr>
           <w:rFonts w:cs="Arial"/>
           <w:color w:val="000000"/>
+          <w:lang w:val="en-US"/>
         </w:rPr>
       </w:pPr>
     </w:p>
     <w:sectPr>
-      <w:headerReference w:type="default" r:id="rId11"/>
+      <w:headerReference w:type="default" r:id="rId12"/>
       <w:pgSz w:w="11906" w:h="16838"/>
       <w:pgMar w:top="1701" w:right="1134" w:bottom="1134" w:left="1701" w:header="709" w:footer="709" w:gutter="0"/>
       <w:pgNumType w:start="10"/>

</xml_diff>